<commit_message>
new version, buggy version moved to buggy folder
</commit_message>
<xml_diff>
--- a/docxtomd/test/test1.docx
+++ b/docxtomd/test/test1.docx
@@ -80,60 +80,6 @@
                   <w:pPr>
                     <w:pStyle w:val="Quote"/>
                   </w:pPr>
-                  <w:r>
-                    <w:rPr>
-                      <w:noProof/>
-                      <w:lang w:val="en-GB" w:eastAsia="en-GB" w:bidi="ar-SA"/>
-                    </w:rPr>
-                    <w:drawing>
-                      <wp:inline distT="0" distB="0" distL="0" distR="0" wp14:anchorId="5A156A78" wp14:editId="02A26706">
-                        <wp:extent cx="1422000" cy="1004400"/>
-                        <wp:effectExtent l="0" t="0" r="635" b="12065"/>
-                        <wp:docPr id="5" name="Obraz 5"/>
-                        <wp:cNvGraphicFramePr>
-                          <a:graphicFrameLocks xmlns:a="http://schemas.openxmlformats.org/drawingml/2006/main" noChangeAspect="1"/>
-                        </wp:cNvGraphicFramePr>
-                        <a:graphic xmlns:a="http://schemas.openxmlformats.org/drawingml/2006/main">
-                          <a:graphicData uri="http://schemas.openxmlformats.org/drawingml/2006/picture">
-                            <pic:pic xmlns:pic="http://schemas.openxmlformats.org/drawingml/2006/picture">
-                              <pic:nvPicPr>
-                                <pic:cNvPr id="5" name="10002064_96.jpg"/>
-                                <pic:cNvPicPr/>
-                              </pic:nvPicPr>
-                              <pic:blipFill rotWithShape="1">
-                                <a:blip r:embed="rId10">
-                                  <a:extLst>
-                                    <a:ext uri="{28A0092B-C50C-407E-A947-70E740481C1C}">
-                                      <a14:useLocalDpi xmlns:a14="http://schemas.microsoft.com/office/drawing/2010/main" val="0"/>
-                                    </a:ext>
-                                  </a:extLst>
-                                </a:blip>
-                                <a:srcRect r="5682"/>
-                                <a:stretch/>
-                              </pic:blipFill>
-                              <pic:spPr bwMode="auto">
-                                <a:xfrm>
-                                  <a:off x="0" y="0"/>
-                                  <a:ext cx="1422000" cy="1004400"/>
-                                </a:xfrm>
-                                <a:prstGeom prst="rect">
-                                  <a:avLst/>
-                                </a:prstGeom>
-                                <a:ln>
-                                  <a:noFill/>
-                                </a:ln>
-                                <a:extLst>
-                                  <a:ext uri="{53640926-AAD7-44D8-BBD7-CCE9431645EC}">
-                                    <a14:shadowObscured xmlns:a14="http://schemas.microsoft.com/office/drawing/2010/main"/>
-                                  </a:ext>
-                                </a:extLst>
-                              </pic:spPr>
-                            </pic:pic>
-                          </a:graphicData>
-                        </a:graphic>
-                      </wp:inline>
-                    </w:drawing>
-                  </w:r>
                 </w:p>
                 <w:p>
                   <w:pPr>
@@ -337,12 +283,76 @@
         </w:rPr>
         <w:t>. </w:t>
       </w:r>
-      <w:r>
-        <w:rPr>
-          <w:lang w:val="en-GB"/>
-        </w:rPr>
-        <w:t xml:space="preserve"> </w:t>
-      </w:r>
+    </w:p>
+    <w:p>
+      <w:pPr>
+        <w:pStyle w:val="BlockText"/>
+        <w:rPr>
+          <w:lang w:val="en-GB"/>
+        </w:rPr>
+      </w:pPr>
+      <w:r>
+        <w:rPr>
+          <w:lang w:val="en-GB"/>
+        </w:rPr>
+        <w:t xml:space="preserve"> </w:t>
+      </w:r>
+      <w:r>
+        <w:rPr>
+          <w:noProof/>
+          <w:lang w:val="en-GB" w:eastAsia="en-GB" w:bidi="ar-SA"/>
+        </w:rPr>
+        <w:drawing>
+          <wp:inline distT="0" distB="0" distL="0" distR="0" wp14:anchorId="73A4E791" wp14:editId="7DFD90EE">
+            <wp:extent cx="3187700" cy="2387600"/>
+            <wp:effectExtent l="0" t="0" r="12700" b="0"/>
+            <wp:docPr id="2" name="Picture 2" descr="../../../../../../../Pictures/Screenshots/scr-%202016-12-14%20at"/>
+            <wp:cNvGraphicFramePr>
+              <a:graphicFrameLocks xmlns:a="http://schemas.openxmlformats.org/drawingml/2006/main" noChangeAspect="1"/>
+            </wp:cNvGraphicFramePr>
+            <a:graphic xmlns:a="http://schemas.openxmlformats.org/drawingml/2006/main">
+              <a:graphicData uri="http://schemas.openxmlformats.org/drawingml/2006/picture">
+                <pic:pic xmlns:pic="http://schemas.openxmlformats.org/drawingml/2006/picture">
+                  <pic:nvPicPr>
+                    <pic:cNvPr id="0" name="Picture 1" descr="../../../../../../../Pictures/Screenshots/scr-%202016-12-14%20at"/>
+                    <pic:cNvPicPr>
+                      <a:picLocks noChangeAspect="1" noChangeArrowheads="1"/>
+                    </pic:cNvPicPr>
+                  </pic:nvPicPr>
+                  <pic:blipFill>
+                    <a:blip r:embed="rId10">
+                      <a:extLst>
+                        <a:ext uri="{28A0092B-C50C-407E-A947-70E740481C1C}">
+                          <a14:useLocalDpi xmlns:a14="http://schemas.microsoft.com/office/drawing/2010/main" val="0"/>
+                        </a:ext>
+                      </a:extLst>
+                    </a:blip>
+                    <a:srcRect/>
+                    <a:stretch>
+                      <a:fillRect/>
+                    </a:stretch>
+                  </pic:blipFill>
+                  <pic:spPr bwMode="auto">
+                    <a:xfrm>
+                      <a:off x="0" y="0"/>
+                      <a:ext cx="3187700" cy="2387600"/>
+                    </a:xfrm>
+                    <a:prstGeom prst="rect">
+                      <a:avLst/>
+                    </a:prstGeom>
+                    <a:noFill/>
+                    <a:ln>
+                      <a:noFill/>
+                    </a:ln>
+                  </pic:spPr>
+                </pic:pic>
+              </a:graphicData>
+            </a:graphic>
+          </wp:inline>
+        </w:drawing>
+      </w:r>
+      <w:bookmarkStart w:id="0" w:name="_GoBack"/>
+      <w:bookmarkEnd w:id="0"/>
     </w:p>
     <w:sdt>
       <w:sdtPr>
@@ -1105,7 +1115,6 @@
           <w:lang w:val="en-GB"/>
         </w:rPr>
       </w:pPr>
-      <w:bookmarkStart w:id="0" w:name="_GoBack"/>
       <w:r>
         <w:rPr>
           <w:noProof/>
@@ -1160,7 +1169,6 @@
           </wp:inline>
         </w:drawing>
       </w:r>
-      <w:bookmarkEnd w:id="0"/>
     </w:p>
     <w:p>
       <w:pPr>
@@ -1172,6 +1180,7 @@
         <w:rPr>
           <w:lang w:val="en-GB"/>
         </w:rPr>
+        <w:lastRenderedPageBreak/>
         <w:t xml:space="preserve">Lorem ipsum </w:t>
       </w:r>
       <w:proofErr w:type="spellStart"/>
@@ -1771,6 +1780,7 @@
     <w:lsdException w:name="HTML Sample" w:semiHidden="1" w:unhideWhenUsed="1"/>
     <w:lsdException w:name="HTML Typewriter" w:semiHidden="1" w:unhideWhenUsed="1"/>
     <w:lsdException w:name="HTML Variable" w:semiHidden="1" w:unhideWhenUsed="1"/>
+    <w:lsdException w:name="Normal Table" w:semiHidden="1" w:unhideWhenUsed="1"/>
     <w:lsdException w:name="annotation subject" w:semiHidden="1" w:unhideWhenUsed="1"/>
     <w:lsdException w:name="No List" w:semiHidden="1" w:unhideWhenUsed="1"/>
     <w:lsdException w:name="Outline List 1" w:semiHidden="1" w:unhideWhenUsed="1"/>
@@ -1816,9 +1826,11 @@
     <w:lsdException w:name="Table Subtle 1" w:semiHidden="1" w:unhideWhenUsed="1"/>
     <w:lsdException w:name="Table Subtle 2" w:semiHidden="1" w:unhideWhenUsed="1"/>
     <w:lsdException w:name="Table Web 1" w:semiHidden="1" w:unhideWhenUsed="1"/>
+    <w:lsdException w:name="Table Web 2" w:semiHidden="1" w:unhideWhenUsed="1"/>
     <w:lsdException w:name="Table Web 3" w:semiHidden="1" w:unhideWhenUsed="1"/>
     <w:lsdException w:name="Balloon Text" w:semiHidden="1" w:unhideWhenUsed="1"/>
     <w:lsdException w:name="Table Grid" w:uiPriority="39"/>
+    <w:lsdException w:name="Table Theme" w:semiHidden="1" w:unhideWhenUsed="1"/>
     <w:lsdException w:name="Placeholder Text" w:semiHidden="1"/>
     <w:lsdException w:name="No Spacing" w:semiHidden="1" w:uiPriority="1" w:unhideWhenUsed="1" w:qFormat="1"/>
     <w:lsdException w:name="Light Shading" w:uiPriority="60"/>
@@ -2006,6 +2018,7 @@
   <w:style w:type="character" w:default="1" w:styleId="DefaultParagraphFont">
     <w:name w:val="Default Paragraph Font"/>
     <w:uiPriority w:val="1"/>
+    <w:semiHidden/>
     <w:unhideWhenUsed/>
   </w:style>
   <w:style w:type="table" w:default="1" w:styleId="TableNormal">
@@ -2418,10 +2431,9 @@
   <w:font w:name="Segoe UI">
     <w:panose1 w:val="020B0502040204020203"/>
     <w:charset w:val="00"/>
-    <w:family w:val="swiss"/>
-    <w:notTrueType/>
+    <w:family w:val="auto"/>
     <w:pitch w:val="variable"/>
-    <w:sig w:usb0="00000003" w:usb1="00000000" w:usb2="00000000" w:usb3="00000000" w:csb0="00000001" w:csb1="00000000"/>
+    <w:sig w:usb0="E4002EFF" w:usb1="C000E47F" w:usb2="00000009" w:usb3="00000000" w:csb0="000001FF" w:csb1="00000000"/>
   </w:font>
   <w:font w:name="Arial">
     <w:panose1 w:val="020B0604020202020204"/>
@@ -2462,7 +2474,9 @@
   </w:compat>
   <w:rsids>
     <w:rsidRoot w:val="00C70FD0"/>
+    <w:rsid w:val="004D7997"/>
     <w:rsid w:val="00C70FD0"/>
+    <w:rsid w:val="00E00DD9"/>
   </w:rsids>
   <m:mathPr>
     <m:mathFont m:val="Cambria Math"/>

</xml_diff>